<commit_message>
Changeings in "Projektauftrag" + "Arbeitspakete"
</commit_message>
<xml_diff>
--- a/documents/projectmanagement/Definition/Projektauftrag.docx
+++ b/documents/projectmanagement/Definition/Projektauftrag.docx
@@ -16,6 +16,7 @@
         <w:tc>
           <w:tcPr>
             <w:tcW w:w="2122" w:type="dxa"/>
+            <w:shd w:val="clear" w:color="auto" w:fill="2E74B5" w:themeFill="accent1" w:themeFillShade="BF"/>
           </w:tcPr>
           <w:p>
             <w:r>
@@ -38,6 +39,7 @@
         <w:tc>
           <w:tcPr>
             <w:tcW w:w="2122" w:type="dxa"/>
+            <w:shd w:val="clear" w:color="auto" w:fill="2E74B5" w:themeFill="accent1" w:themeFillShade="BF"/>
           </w:tcPr>
           <w:p>
             <w:r>
@@ -60,6 +62,7 @@
         <w:tc>
           <w:tcPr>
             <w:tcW w:w="2122" w:type="dxa"/>
+            <w:shd w:val="clear" w:color="auto" w:fill="2E74B5" w:themeFill="accent1" w:themeFillShade="BF"/>
           </w:tcPr>
           <w:p>
             <w:r>
@@ -82,6 +85,7 @@
         <w:tc>
           <w:tcPr>
             <w:tcW w:w="2122" w:type="dxa"/>
+            <w:shd w:val="clear" w:color="auto" w:fill="2E74B5" w:themeFill="accent1" w:themeFillShade="BF"/>
           </w:tcPr>
           <w:p>
             <w:r>
@@ -126,6 +130,7 @@
         <w:tc>
           <w:tcPr>
             <w:tcW w:w="2122" w:type="dxa"/>
+            <w:shd w:val="clear" w:color="auto" w:fill="2E74B5" w:themeFill="accent1" w:themeFillShade="BF"/>
           </w:tcPr>
           <w:p>
             <w:r>
@@ -148,6 +153,7 @@
         <w:tc>
           <w:tcPr>
             <w:tcW w:w="2122" w:type="dxa"/>
+            <w:shd w:val="clear" w:color="auto" w:fill="2E74B5" w:themeFill="accent1" w:themeFillShade="BF"/>
           </w:tcPr>
           <w:p>
             <w:r>
@@ -176,6 +182,7 @@
         <w:tc>
           <w:tcPr>
             <w:tcW w:w="2122" w:type="dxa"/>
+            <w:shd w:val="clear" w:color="auto" w:fill="2E74B5" w:themeFill="accent1" w:themeFillShade="BF"/>
           </w:tcPr>
           <w:p>
             <w:r>
@@ -211,6 +218,8 @@
         <w:tc>
           <w:tcPr>
             <w:tcW w:w="2187" w:type="dxa"/>
+            <w:vMerge w:val="restart"/>
+            <w:shd w:val="clear" w:color="auto" w:fill="2E74B5" w:themeFill="accent1" w:themeFillShade="BF"/>
           </w:tcPr>
           <w:p>
             <w:r>
@@ -221,6 +230,7 @@
         <w:tc>
           <w:tcPr>
             <w:tcW w:w="1494" w:type="dxa"/>
+            <w:shd w:val="clear" w:color="auto" w:fill="9CC2E5" w:themeFill="accent1" w:themeFillTint="99"/>
           </w:tcPr>
           <w:p>
             <w:r>
@@ -232,19 +242,26 @@
           <w:tcPr>
             <w:tcW w:w="5381" w:type="dxa"/>
           </w:tcPr>
-          <w:p/>
+          <w:p>
+            <w:r>
+              <w:t>08.07.2016</w:t>
+            </w:r>
+          </w:p>
         </w:tc>
       </w:tr>
       <w:tr>
         <w:tc>
           <w:tcPr>
             <w:tcW w:w="2187" w:type="dxa"/>
+            <w:vMerge/>
+            <w:shd w:val="clear" w:color="auto" w:fill="2E74B5" w:themeFill="accent1" w:themeFillShade="BF"/>
           </w:tcPr>
           <w:p/>
         </w:tc>
         <w:tc>
           <w:tcPr>
             <w:tcW w:w="1494" w:type="dxa"/>
+            <w:shd w:val="clear" w:color="auto" w:fill="9CC2E5" w:themeFill="accent1" w:themeFillTint="99"/>
           </w:tcPr>
           <w:p>
             <w:r>
@@ -256,19 +273,26 @@
           <w:tcPr>
             <w:tcW w:w="5381" w:type="dxa"/>
           </w:tcPr>
-          <w:p/>
+          <w:p>
+            <w:r>
+              <w:t>09.09.2016</w:t>
+            </w:r>
+          </w:p>
         </w:tc>
       </w:tr>
       <w:tr>
         <w:tc>
           <w:tcPr>
             <w:tcW w:w="2187" w:type="dxa"/>
+            <w:vMerge/>
+            <w:shd w:val="clear" w:color="auto" w:fill="2E74B5" w:themeFill="accent1" w:themeFillShade="BF"/>
           </w:tcPr>
           <w:p/>
         </w:tc>
         <w:tc>
           <w:tcPr>
             <w:tcW w:w="1494" w:type="dxa"/>
+            <w:shd w:val="clear" w:color="auto" w:fill="9CC2E5" w:themeFill="accent1" w:themeFillTint="99"/>
           </w:tcPr>
           <w:p>
             <w:r>
@@ -358,12 +382,15 @@
         <w:tc>
           <w:tcPr>
             <w:tcW w:w="2187" w:type="dxa"/>
+            <w:vMerge/>
+            <w:shd w:val="clear" w:color="auto" w:fill="2E74B5" w:themeFill="accent1" w:themeFillShade="BF"/>
           </w:tcPr>
           <w:p/>
         </w:tc>
         <w:tc>
           <w:tcPr>
             <w:tcW w:w="1494" w:type="dxa"/>
+            <w:shd w:val="clear" w:color="auto" w:fill="9CC2E5" w:themeFill="accent1" w:themeFillTint="99"/>
           </w:tcPr>
           <w:p>
             <w:r>
@@ -477,19 +504,20 @@
         <w:tc>
           <w:tcPr>
             <w:tcW w:w="2187" w:type="dxa"/>
+            <w:vMerge/>
+            <w:shd w:val="clear" w:color="auto" w:fill="2E74B5" w:themeFill="accent1" w:themeFillShade="BF"/>
           </w:tcPr>
           <w:p/>
         </w:tc>
         <w:tc>
           <w:tcPr>
             <w:tcW w:w="1494" w:type="dxa"/>
+            <w:shd w:val="clear" w:color="auto" w:fill="9CC2E5" w:themeFill="accent1" w:themeFillTint="99"/>
           </w:tcPr>
           <w:p>
             <w:r>
               <w:t>System:</w:t>
             </w:r>
-            <w:bookmarkStart w:id="0" w:name="_GoBack"/>
-            <w:bookmarkEnd w:id="0"/>
           </w:p>
         </w:tc>
         <w:tc>
@@ -501,26 +529,6 @@
               <w:t>Die Umsetzung soll aufgrund der Wartbarkeit und moderner Technologien als Webprojekt umgesetzt werden. Interner Standard der Supernova AG ist hierzu PHP und MySQL, deshalb wird dieser Aspekt aufgenommen.</w:t>
             </w:r>
           </w:p>
-        </w:tc>
-      </w:tr>
-      <w:tr>
-        <w:tc>
-          <w:tcPr>
-            <w:tcW w:w="2187" w:type="dxa"/>
-          </w:tcPr>
-          <w:p/>
-        </w:tc>
-        <w:tc>
-          <w:tcPr>
-            <w:tcW w:w="1494" w:type="dxa"/>
-          </w:tcPr>
-          <w:p/>
-        </w:tc>
-        <w:tc>
-          <w:tcPr>
-            <w:tcW w:w="5381" w:type="dxa"/>
-          </w:tcPr>
-          <w:p/>
         </w:tc>
       </w:tr>
     </w:tbl>
@@ -539,6 +547,7 @@
         <w:tc>
           <w:tcPr>
             <w:tcW w:w="2122" w:type="dxa"/>
+            <w:shd w:val="clear" w:color="auto" w:fill="2E74B5" w:themeFill="accent1" w:themeFillShade="BF"/>
           </w:tcPr>
           <w:p>
             <w:r>
@@ -589,6 +598,7 @@
         <w:tc>
           <w:tcPr>
             <w:tcW w:w="2122" w:type="dxa"/>
+            <w:shd w:val="clear" w:color="auto" w:fill="2E74B5" w:themeFill="accent1" w:themeFillShade="BF"/>
           </w:tcPr>
           <w:p>
             <w:r>
@@ -600,7 +610,122 @@
           <w:tcPr>
             <w:tcW w:w="6940" w:type="dxa"/>
           </w:tcPr>
-          <w:p/>
+          <w:p>
+            <w:pPr>
+              <w:pStyle w:val="Listenabsatz"/>
+              <w:numPr>
+                <w:ilvl w:val="0"/>
+                <w:numId w:val="1"/>
+              </w:numPr>
+            </w:pPr>
+            <w:r>
+              <w:t>Meilensteinbasiert</w:t>
+            </w:r>
+            <w:r>
+              <w:br/>
+              <w:t>Nach jedem Meilenstein innerhalb des Projekts erhält der Auftraggeber umfassende Informationen zu den erhaltenen Informationen sowie dem aktuellen Stand des Projekts</w:t>
+            </w:r>
+          </w:p>
+          <w:p>
+            <w:pPr>
+              <w:pStyle w:val="Listenabsatz"/>
+              <w:numPr>
+                <w:ilvl w:val="0"/>
+                <w:numId w:val="1"/>
+              </w:numPr>
+            </w:pPr>
+            <w:r>
+              <w:t>Wöchentliche Zwischenfeedbacks</w:t>
+            </w:r>
+          </w:p>
+          <w:p>
+            <w:pPr>
+              <w:pStyle w:val="Listenabsatz"/>
+            </w:pPr>
+            <w:r>
+              <w:lastRenderedPageBreak/>
+              <w:t>Jede Woche erfolgt ein kurzer prägnanter Ampelbericht zur Übersicht und Einschätzung des Projektverlaufs für den Auftraggeber, dadurch kann schnell und übersichtlich der Verlauf und Stand des Projekts eingesehen werden. Problematiken werden detailliert aufgelistet</w:t>
+            </w:r>
+          </w:p>
+        </w:tc>
+      </w:tr>
+    </w:tbl>
+    <w:p/>
+    <w:tbl>
+      <w:tblPr>
+        <w:tblStyle w:val="Tabellenraster"/>
+        <w:tblW w:w="0" w:type="auto"/>
+        <w:tblLook w:val="04A0" w:firstRow="1" w:lastRow="0" w:firstColumn="1" w:lastColumn="0" w:noHBand="0" w:noVBand="1"/>
+      </w:tblPr>
+      <w:tblGrid>
+        <w:gridCol w:w="2122"/>
+        <w:gridCol w:w="6940"/>
+      </w:tblGrid>
+      <w:tr>
+        <w:tc>
+          <w:tcPr>
+            <w:tcW w:w="2122" w:type="dxa"/>
+          </w:tcPr>
+          <w:p>
+            <w:r>
+              <w:t>Arbeitspakete</w:t>
+            </w:r>
+          </w:p>
+        </w:tc>
+        <w:tc>
+          <w:tcPr>
+            <w:tcW w:w="6940" w:type="dxa"/>
+          </w:tcPr>
+          <w:p>
+            <w:pPr>
+              <w:pStyle w:val="Listenabsatz"/>
+              <w:numPr>
+                <w:ilvl w:val="0"/>
+                <w:numId w:val="3"/>
+              </w:numPr>
+            </w:pPr>
+            <w:r>
+              <w:t>AP Design Konzept</w:t>
+            </w:r>
+          </w:p>
+          <w:p>
+            <w:pPr>
+              <w:pStyle w:val="Listenabsatz"/>
+              <w:numPr>
+                <w:ilvl w:val="0"/>
+                <w:numId w:val="3"/>
+              </w:numPr>
+            </w:pPr>
+            <w:r>
+              <w:t>AP Design Umsetzung</w:t>
+            </w:r>
+          </w:p>
+          <w:p>
+            <w:pPr>
+              <w:pStyle w:val="Listenabsatz"/>
+              <w:numPr>
+                <w:ilvl w:val="0"/>
+                <w:numId w:val="3"/>
+              </w:numPr>
+            </w:pPr>
+            <w:r>
+              <w:t>AP Datenbankkonzeption</w:t>
+            </w:r>
+          </w:p>
+          <w:p>
+            <w:pPr>
+              <w:pStyle w:val="Listenabsatz"/>
+              <w:numPr>
+                <w:ilvl w:val="0"/>
+                <w:numId w:val="3"/>
+              </w:numPr>
+            </w:pPr>
+            <w:r>
+              <w:t>AP Datenbankumsetzung</w:t>
+            </w:r>
+            <w:bookmarkStart w:id="0" w:name="_GoBack"/>
+            <w:bookmarkEnd w:id="0"/>
+          </w:p>
         </w:tc>
       </w:tr>
     </w:tbl>
@@ -772,9 +897,9 @@
     </w:lvl>
   </w:abstractNum>
   <w:abstractNum w:abstractNumId="1" w15:restartNumberingAfterBreak="0">
-    <w:nsid w:val="6EC72579"/>
+    <w:nsid w:val="63F17149"/>
     <w:multiLevelType w:val="hybridMultilevel"/>
-    <w:tmpl w:val="9E4AEC54"/>
+    <w:tmpl w:val="9BEEAA40"/>
     <w:lvl w:ilvl="0" w:tplc="04070001">
       <w:start w:val="1"/>
       <w:numFmt w:val="bullet"/>
@@ -787,7 +912,7 @@
         <w:rFonts w:ascii="Symbol" w:hAnsi="Symbol" w:hint="default"/>
       </w:rPr>
     </w:lvl>
-    <w:lvl w:ilvl="1" w:tplc="04070003">
+    <w:lvl w:ilvl="1" w:tplc="04070003" w:tentative="1">
       <w:start w:val="1"/>
       <w:numFmt w:val="bullet"/>
       <w:lvlText w:val="o"/>
@@ -884,11 +1009,127 @@
       </w:rPr>
     </w:lvl>
   </w:abstractNum>
+  <w:abstractNum w:abstractNumId="2" w15:restartNumberingAfterBreak="0">
+    <w:nsid w:val="6EC72579"/>
+    <w:multiLevelType w:val="hybridMultilevel"/>
+    <w:tmpl w:val="C18A78C8"/>
+    <w:lvl w:ilvl="0" w:tplc="04070001">
+      <w:start w:val="1"/>
+      <w:numFmt w:val="bullet"/>
+      <w:lvlText w:val=""/>
+      <w:lvlJc w:val="left"/>
+      <w:pPr>
+        <w:ind w:left="720" w:hanging="360"/>
+      </w:pPr>
+      <w:rPr>
+        <w:rFonts w:ascii="Symbol" w:hAnsi="Symbol" w:hint="default"/>
+      </w:rPr>
+    </w:lvl>
+    <w:lvl w:ilvl="1" w:tplc="04070003">
+      <w:start w:val="1"/>
+      <w:numFmt w:val="bullet"/>
+      <w:lvlText w:val="o"/>
+      <w:lvlJc w:val="left"/>
+      <w:pPr>
+        <w:ind w:left="1440" w:hanging="360"/>
+      </w:pPr>
+      <w:rPr>
+        <w:rFonts w:ascii="Courier New" w:hAnsi="Courier New" w:cs="Courier New" w:hint="default"/>
+      </w:rPr>
+    </w:lvl>
+    <w:lvl w:ilvl="2" w:tplc="04070005" w:tentative="1">
+      <w:start w:val="1"/>
+      <w:numFmt w:val="bullet"/>
+      <w:lvlText w:val=""/>
+      <w:lvlJc w:val="left"/>
+      <w:pPr>
+        <w:ind w:left="2160" w:hanging="360"/>
+      </w:pPr>
+      <w:rPr>
+        <w:rFonts w:ascii="Wingdings" w:hAnsi="Wingdings" w:hint="default"/>
+      </w:rPr>
+    </w:lvl>
+    <w:lvl w:ilvl="3" w:tplc="04070001" w:tentative="1">
+      <w:start w:val="1"/>
+      <w:numFmt w:val="bullet"/>
+      <w:lvlText w:val=""/>
+      <w:lvlJc w:val="left"/>
+      <w:pPr>
+        <w:ind w:left="2880" w:hanging="360"/>
+      </w:pPr>
+      <w:rPr>
+        <w:rFonts w:ascii="Symbol" w:hAnsi="Symbol" w:hint="default"/>
+      </w:rPr>
+    </w:lvl>
+    <w:lvl w:ilvl="4" w:tplc="04070003" w:tentative="1">
+      <w:start w:val="1"/>
+      <w:numFmt w:val="bullet"/>
+      <w:lvlText w:val="o"/>
+      <w:lvlJc w:val="left"/>
+      <w:pPr>
+        <w:ind w:left="3600" w:hanging="360"/>
+      </w:pPr>
+      <w:rPr>
+        <w:rFonts w:ascii="Courier New" w:hAnsi="Courier New" w:cs="Courier New" w:hint="default"/>
+      </w:rPr>
+    </w:lvl>
+    <w:lvl w:ilvl="5" w:tplc="04070005" w:tentative="1">
+      <w:start w:val="1"/>
+      <w:numFmt w:val="bullet"/>
+      <w:lvlText w:val=""/>
+      <w:lvlJc w:val="left"/>
+      <w:pPr>
+        <w:ind w:left="4320" w:hanging="360"/>
+      </w:pPr>
+      <w:rPr>
+        <w:rFonts w:ascii="Wingdings" w:hAnsi="Wingdings" w:hint="default"/>
+      </w:rPr>
+    </w:lvl>
+    <w:lvl w:ilvl="6" w:tplc="04070001" w:tentative="1">
+      <w:start w:val="1"/>
+      <w:numFmt w:val="bullet"/>
+      <w:lvlText w:val=""/>
+      <w:lvlJc w:val="left"/>
+      <w:pPr>
+        <w:ind w:left="5040" w:hanging="360"/>
+      </w:pPr>
+      <w:rPr>
+        <w:rFonts w:ascii="Symbol" w:hAnsi="Symbol" w:hint="default"/>
+      </w:rPr>
+    </w:lvl>
+    <w:lvl w:ilvl="7" w:tplc="04070003" w:tentative="1">
+      <w:start w:val="1"/>
+      <w:numFmt w:val="bullet"/>
+      <w:lvlText w:val="o"/>
+      <w:lvlJc w:val="left"/>
+      <w:pPr>
+        <w:ind w:left="5760" w:hanging="360"/>
+      </w:pPr>
+      <w:rPr>
+        <w:rFonts w:ascii="Courier New" w:hAnsi="Courier New" w:cs="Courier New" w:hint="default"/>
+      </w:rPr>
+    </w:lvl>
+    <w:lvl w:ilvl="8" w:tplc="04070005" w:tentative="1">
+      <w:start w:val="1"/>
+      <w:numFmt w:val="bullet"/>
+      <w:lvlText w:val=""/>
+      <w:lvlJc w:val="left"/>
+      <w:pPr>
+        <w:ind w:left="6480" w:hanging="360"/>
+      </w:pPr>
+      <w:rPr>
+        <w:rFonts w:ascii="Wingdings" w:hAnsi="Wingdings" w:hint="default"/>
+      </w:rPr>
+    </w:lvl>
+  </w:abstractNum>
   <w:num w:numId="1">
-    <w:abstractNumId w:val="1"/>
+    <w:abstractNumId w:val="2"/>
   </w:num>
   <w:num w:numId="2">
     <w:abstractNumId w:val="0"/>
+  </w:num>
+  <w:num w:numId="3">
+    <w:abstractNumId w:val="1"/>
   </w:num>
 </w:numbering>
 </file>
@@ -1016,6 +1257,7 @@
     <w:lsdException w:name="HTML Sample" w:semiHidden="1" w:unhideWhenUsed="1"/>
     <w:lsdException w:name="HTML Typewriter" w:semiHidden="1" w:unhideWhenUsed="1"/>
     <w:lsdException w:name="HTML Variable" w:semiHidden="1" w:unhideWhenUsed="1"/>
+    <w:lsdException w:name="Normal Table" w:semiHidden="1" w:unhideWhenUsed="1"/>
     <w:lsdException w:name="annotation subject" w:semiHidden="1" w:unhideWhenUsed="1"/>
     <w:lsdException w:name="No List" w:semiHidden="1" w:unhideWhenUsed="1"/>
     <w:lsdException w:name="Outline List 1" w:semiHidden="1" w:unhideWhenUsed="1"/>
@@ -1062,8 +1304,10 @@
     <w:lsdException w:name="Table Subtle 2" w:semiHidden="1" w:unhideWhenUsed="1"/>
     <w:lsdException w:name="Table Web 1" w:semiHidden="1" w:unhideWhenUsed="1"/>
     <w:lsdException w:name="Table Web 2" w:semiHidden="1" w:unhideWhenUsed="1"/>
+    <w:lsdException w:name="Table Web 3" w:semiHidden="1" w:unhideWhenUsed="1"/>
     <w:lsdException w:name="Balloon Text" w:semiHidden="1" w:unhideWhenUsed="1"/>
     <w:lsdException w:name="Table Grid" w:uiPriority="39"/>
+    <w:lsdException w:name="Table Theme" w:semiHidden="1" w:unhideWhenUsed="1"/>
     <w:lsdException w:name="Placeholder Text" w:semiHidden="1"/>
     <w:lsdException w:name="No Spacing" w:uiPriority="1" w:qFormat="1"/>
     <w:lsdException w:name="Light Shading" w:uiPriority="60"/>

</xml_diff>

<commit_message>
Projektziel und auftrag angepasst
</commit_message>
<xml_diff>
--- a/documents/projectmanagement/Definition/Projektauftrag.docx
+++ b/documents/projectmanagement/Definition/Projektauftrag.docx
@@ -19,7 +19,6 @@
             <w:shd w:val="clear" w:color="auto" w:fill="2E74B5" w:themeFill="accent1" w:themeFillShade="BF"/>
           </w:tcPr>
           <w:p>
-            <w:bookmarkStart w:id="0" w:name="_GoBack" w:colFirst="1" w:colLast="1"/>
             <w:r>
               <w:t>Projektname</w:t>
             </w:r>
@@ -133,7 +132,6 @@
           </w:p>
         </w:tc>
       </w:tr>
-      <w:bookmarkEnd w:id="0"/>
     </w:tbl>
     <w:p/>
     <w:tbl>
@@ -143,8 +141,9 @@
         <w:tblLook w:val="04A0" w:firstRow="1" w:lastRow="0" w:firstColumn="1" w:lastColumn="0" w:noHBand="0" w:noVBand="1"/>
       </w:tblPr>
       <w:tblGrid>
-        <w:gridCol w:w="2122"/>
-        <w:gridCol w:w="6940"/>
+        <w:gridCol w:w="2128"/>
+        <w:gridCol w:w="3467"/>
+        <w:gridCol w:w="3467"/>
       </w:tblGrid>
       <w:tr>
         <w:tc>
@@ -161,6 +160,7 @@
         <w:tc>
           <w:tcPr>
             <w:tcW w:w="6940" w:type="dxa"/>
+            <w:gridSpan w:val="2"/>
           </w:tcPr>
           <w:p>
             <w:r>
@@ -184,6 +184,7 @@
         <w:tc>
           <w:tcPr>
             <w:tcW w:w="6940" w:type="dxa"/>
+            <w:gridSpan w:val="2"/>
           </w:tcPr>
           <w:p>
             <w:r>
@@ -199,9 +200,13 @@
         </w:tc>
       </w:tr>
       <w:tr>
+        <w:trPr>
+          <w:trHeight w:val="135"/>
+        </w:trPr>
         <w:tc>
           <w:tcPr>
             <w:tcW w:w="2122" w:type="dxa"/>
+            <w:vMerge w:val="restart"/>
             <w:shd w:val="clear" w:color="auto" w:fill="2E74B5" w:themeFill="accent1" w:themeFillShade="BF"/>
           </w:tcPr>
           <w:p>
@@ -212,11 +217,131 @@
         </w:tc>
         <w:tc>
           <w:tcPr>
+            <w:tcW w:w="3470" w:type="dxa"/>
+          </w:tcPr>
+          <w:p>
+            <w:r>
+              <w:t>Projektanträge werden nicht einheitlich erfasst und gespeichert. So ist weder eine Auswertung, noch ein Überblick möglich.</w:t>
+            </w:r>
+          </w:p>
+        </w:tc>
+        <w:tc>
+          <w:tcPr>
+            <w:tcW w:w="3470" w:type="dxa"/>
+          </w:tcPr>
+          <w:p>
+            <w:r>
+              <w:t>Es soll eine Software zur Erstellung, Bearbeitung, Verwaltung, Priorisierung und Bewertung von Projektanträgen geplant und erstellt werden.</w:t>
+            </w:r>
+          </w:p>
+          <w:p>
+            <w:r>
+              <w:t>Danach sollen die Mitarbeiter in der Software geschult werden, um diesen den Programmeinstieg zu erleichtern.</w:t>
+            </w:r>
+          </w:p>
+        </w:tc>
+      </w:tr>
+      <w:tr>
+        <w:trPr>
+          <w:trHeight w:val="135"/>
+        </w:trPr>
+        <w:tc>
+          <w:tcPr>
+            <w:tcW w:w="2122" w:type="dxa"/>
+            <w:vMerge/>
+            <w:shd w:val="clear" w:color="auto" w:fill="2E74B5" w:themeFill="accent1" w:themeFillShade="BF"/>
+          </w:tcPr>
+          <w:p/>
+        </w:tc>
+        <w:tc>
+          <w:tcPr>
+            <w:tcW w:w="3470" w:type="dxa"/>
+          </w:tcPr>
+          <w:p>
+            <w:r>
+              <w:t xml:space="preserve">Projektanträge können ab dem 09.09.2016 über die Software einheitlich erfasst, bearbeitet, ausgewertet, priorisiert und genehmigt werden. Die Mitarbeiter sind in der Anwendung geschult und können das Programm bedienen. </w:t>
+            </w:r>
+          </w:p>
+        </w:tc>
+        <w:tc>
+          <w:tcPr>
+            <w:tcW w:w="3470" w:type="dxa"/>
+          </w:tcPr>
+          <w:p>
+            <w:r>
+              <w:t>Das Projekt wird für die Supernova AG umgesetzt.</w:t>
+            </w:r>
+          </w:p>
+        </w:tc>
+      </w:tr>
+      <w:tr>
+        <w:trPr>
+          <w:trHeight w:val="135"/>
+        </w:trPr>
+        <w:tc>
+          <w:tcPr>
+            <w:tcW w:w="2122" w:type="dxa"/>
+            <w:shd w:val="clear" w:color="auto" w:fill="2E74B5" w:themeFill="accent1" w:themeFillShade="BF"/>
+          </w:tcPr>
+          <w:p>
+            <w:r>
+              <w:t>Nicht-Ziele</w:t>
+            </w:r>
+          </w:p>
+        </w:tc>
+        <w:tc>
+          <w:tcPr>
             <w:tcW w:w="6940" w:type="dxa"/>
-          </w:tcPr>
-          <w:p>
-            <w:r>
-              <w:t>Das Projektziel umfasst die Erstellung einer produktiv einsetzbaren Anwendung zur gesamtheitlichen Erfassung, Bearbeitung, Priorisierung und Auswertung von Projekten.</w:t>
+            <w:gridSpan w:val="2"/>
+          </w:tcPr>
+          <w:p>
+            <w:r>
+              <w:t>In der Anwendung können zwar Projektanträge verwaltet werden, nicht aber Projekte an sich. So können keine Meilensteine verwaltet werden.</w:t>
+            </w:r>
+          </w:p>
+          <w:p>
+            <w:r>
+              <w:t>Auch der Support des Programms ist ausgeschlossen. Dies wird über einen separaten Wartungsvertrag geregelt.</w:t>
+            </w:r>
+          </w:p>
+        </w:tc>
+      </w:tr>
+      <w:tr>
+        <w:trPr>
+          <w:trHeight w:val="135"/>
+        </w:trPr>
+        <w:tc>
+          <w:tcPr>
+            <w:tcW w:w="2122" w:type="dxa"/>
+            <w:shd w:val="clear" w:color="auto" w:fill="2E74B5" w:themeFill="accent1" w:themeFillShade="BF"/>
+          </w:tcPr>
+          <w:p>
+            <w:r>
+              <w:t>Rahmenbedingungen</w:t>
+            </w:r>
+          </w:p>
+        </w:tc>
+        <w:tc>
+          <w:tcPr>
+            <w:tcW w:w="6940" w:type="dxa"/>
+            <w:gridSpan w:val="2"/>
+          </w:tcPr>
+          <w:p>
+            <w:r>
+              <w:t>Das Projekt wurde geplant unter der Annahme, dass die Ansprechpartner und Projektleiter der Supernova AG ansprechbar sind und über die für das Projekt nötige Zeit verfügen.</w:t>
+            </w:r>
+          </w:p>
+          <w:p>
+            <w:r>
+              <w:t xml:space="preserve">Ebenso wurde davon ausgegangen, dass der </w:t>
+            </w:r>
+            <w:proofErr w:type="spellStart"/>
+            <w:r>
+              <w:t>Red</w:t>
+            </w:r>
+            <w:proofErr w:type="spellEnd"/>
+            <w:r>
+              <w:t xml:space="preserve"> Stag GmbH während der Projektphase keine Mitarbeiter, unabhängig welcher Art, verloren gehen.</w:t>
             </w:r>
           </w:p>
         </w:tc>
@@ -375,11 +500,9 @@
                 <w:numId w:val="2"/>
               </w:numPr>
             </w:pPr>
-            <w:proofErr w:type="spellStart"/>
-            <w:r>
-              <w:t>Analysex</w:t>
-            </w:r>
-            <w:proofErr w:type="spellEnd"/>
+            <w:r>
+              <w:t>Analyse</w:t>
+            </w:r>
           </w:p>
           <w:p>
             <w:pPr>
@@ -612,6 +735,15 @@
             <w:r>
               <w:t>150h</w:t>
             </w:r>
+            <w:r>
+              <w:t xml:space="preserve"> s. </w:t>
+            </w:r>
+            <w:r>
+              <w:t>Projektkosten_PAMS_Zentral</w:t>
+            </w:r>
+            <w:r>
+              <w:t>.xlsx</w:t>
+            </w:r>
           </w:p>
         </w:tc>
       </w:tr>
@@ -648,6 +780,15 @@
             <w:r>
               <w:t>26.000,00 €</w:t>
             </w:r>
+            <w:r>
+              <w:t xml:space="preserve"> s. </w:t>
+            </w:r>
+            <w:r>
+              <w:t>Projektkosten_PAMS_Zentral</w:t>
+            </w:r>
+            <w:r>
+              <w:t>.xlsx</w:t>
+            </w:r>
           </w:p>
         </w:tc>
       </w:tr>
@@ -682,13 +823,9 @@
             <w:r>
               <w:t xml:space="preserve">Abweichung von Anforderungen, </w:t>
             </w:r>
-          </w:p>
-          <w:p>
-            <w:pPr>
-              <w:rPr>
-                <w:color w:val="FF0000"/>
-              </w:rPr>
-            </w:pPr>
+            <w:r>
+              <w:t>Krankheit oder Ausscheiden von Mitarbeitern</w:t>
+            </w:r>
           </w:p>
         </w:tc>
       </w:tr>
@@ -712,7 +849,6 @@
           </w:tcPr>
           <w:p>
             <w:r>
-              <w:lastRenderedPageBreak/>
               <w:t>Projektorganisation:</w:t>
             </w:r>
           </w:p>
@@ -743,15 +879,7 @@
             </w:r>
             <w:proofErr w:type="spellEnd"/>
             <w:r>
-              <w:t xml:space="preserve">, Karsten </w:t>
-            </w:r>
-            <w:proofErr w:type="spellStart"/>
-            <w:r>
-              <w:t>Amrein</w:t>
-            </w:r>
-            <w:proofErr w:type="spellEnd"/>
-            <w:r>
-              <w:t>, Timo Schmidt</w:t>
+              <w:t>, Karsten Amrein, Timo Schmidt</w:t>
             </w:r>
           </w:p>
         </w:tc>
@@ -919,7 +1047,10 @@
           <w:tcPr>
             <w:tcW w:w="6940" w:type="dxa"/>
           </w:tcPr>
-          <w:p/>
+          <w:p>
+            <w:bookmarkStart w:id="0" w:name="_GoBack"/>
+            <w:bookmarkEnd w:id="0"/>
+          </w:p>
           <w:p>
             <w:r>
               <w:t>Alternative Umsetzung des Rollouts möglich.</w:t>
@@ -1794,7 +1925,6 @@
   <w:style w:type="character" w:default="1" w:styleId="Absatz-Standardschriftart">
     <w:name w:val="Default Paragraph Font"/>
     <w:uiPriority w:val="1"/>
-    <w:semiHidden/>
     <w:unhideWhenUsed/>
   </w:style>
   <w:style w:type="table" w:default="1" w:styleId="NormaleTabelle">

</xml_diff>

<commit_message>
Add Changes in Powerpoint
</commit_message>
<xml_diff>
--- a/documents/projectmanagement/Definition/Projektauftrag.docx
+++ b/documents/projectmanagement/Definition/Projektauftrag.docx
@@ -1,6 +1,6 @@
 
 <file path=word/document.xml><?xml version="1.0" encoding="utf-8"?>
-<w:document xmlns:wpc="http://schemas.microsoft.com/office/word/2010/wordprocessingCanvas" xmlns:mc="http://schemas.openxmlformats.org/markup-compatibility/2006" xmlns:o="urn:schemas-microsoft-com:office:office" xmlns:r="http://schemas.openxmlformats.org/officeDocument/2006/relationships" xmlns:m="http://schemas.openxmlformats.org/officeDocument/2006/math" xmlns:v="urn:schemas-microsoft-com:vml" xmlns:wp14="http://schemas.microsoft.com/office/word/2010/wordprocessingDrawing" xmlns:wp="http://schemas.openxmlformats.org/drawingml/2006/wordprocessingDrawing" xmlns:w10="urn:schemas-microsoft-com:office:word" xmlns:w="http://schemas.openxmlformats.org/wordprocessingml/2006/main" xmlns:w14="http://schemas.microsoft.com/office/word/2010/wordml" xmlns:w15="http://schemas.microsoft.com/office/word/2012/wordml" xmlns:wpg="http://schemas.microsoft.com/office/word/2010/wordprocessingGroup" xmlns:wpi="http://schemas.microsoft.com/office/word/2010/wordprocessingInk" xmlns:wne="http://schemas.microsoft.com/office/word/2006/wordml" xmlns:wps="http://schemas.microsoft.com/office/word/2010/wordprocessingShape" mc:Ignorable="w14 w15 wp14">
+<w:document xmlns:wpc="http://schemas.microsoft.com/office/word/2010/wordprocessingCanvas" xmlns:cx="http://schemas.microsoft.com/office/drawing/2014/chartex" xmlns:cx1="http://schemas.microsoft.com/office/drawing/2015/9/8/chartex" xmlns:cx2="http://schemas.microsoft.com/office/drawing/2015/10/21/chartex" xmlns:mc="http://schemas.openxmlformats.org/markup-compatibility/2006" xmlns:o="urn:schemas-microsoft-com:office:office" xmlns:r="http://schemas.openxmlformats.org/officeDocument/2006/relationships" xmlns:m="http://schemas.openxmlformats.org/officeDocument/2006/math" xmlns:v="urn:schemas-microsoft-com:vml" xmlns:wp14="http://schemas.microsoft.com/office/word/2010/wordprocessingDrawing" xmlns:wp="http://schemas.openxmlformats.org/drawingml/2006/wordprocessingDrawing" xmlns:w10="urn:schemas-microsoft-com:office:word" xmlns:w="http://schemas.openxmlformats.org/wordprocessingml/2006/main" xmlns:w14="http://schemas.microsoft.com/office/word/2010/wordml" xmlns:w15="http://schemas.microsoft.com/office/word/2012/wordml" xmlns:w16se="http://schemas.microsoft.com/office/word/2015/wordml/symex" xmlns:wpg="http://schemas.microsoft.com/office/word/2010/wordprocessingGroup" xmlns:wpi="http://schemas.microsoft.com/office/word/2010/wordprocessingInk" xmlns:wne="http://schemas.microsoft.com/office/word/2006/wordml" xmlns:wps="http://schemas.microsoft.com/office/word/2010/wordprocessingShape" mc:Ignorable="w14 w15 w16se wp14">
   <w:body>
     <w:tbl>
       <w:tblPr>
@@ -221,7 +221,7 @@
           </w:tcPr>
           <w:p>
             <w:r>
-              <w:t>Projektanträge werden nicht einheitlich erfasst und gespeichert. So ist weder eine Auswertung, noch ein Überblick möglich.</w:t>
+              <w:t>Derzeit werden weder Projektanträge noch sonstige Projekte innerhalb einer zentralen Software erfasst. Deshalb soll eine Software zur zentralen Verwaltung und Auswertung von Projektanträgen für die Supernova AG erstellt werden.</w:t>
             </w:r>
           </w:p>
         </w:tc>
@@ -231,10 +231,16 @@
           </w:tcPr>
           <w:p>
             <w:r>
-              <w:t>Es soll eine Software zur Erstellung, Bearbeitung, Verwaltung, Priorisierung und Bewertung von Projektanträgen geplant und erstellt werden.</w:t>
-            </w:r>
-          </w:p>
-          <w:p>
+              <w:t>Es soll eine Software zur Erstellung, Bearbeitung</w:t>
+            </w:r>
+            <w:bookmarkStart w:id="0" w:name="_GoBack"/>
+            <w:bookmarkEnd w:id="0"/>
+            <w:r>
+              <w:t>, Verwaltung, Priorisierung und Bewertung von Projektanträgen geplant und erstellt werden.</w:t>
+            </w:r>
+            <w:r>
+              <w:t xml:space="preserve"> </w:t>
+            </w:r>
             <w:r>
               <w:t>Danach sollen die Mitarbeiter in der Software geschult werden, um diesen den Programmeinstieg zu erleichtern.</w:t>
             </w:r>
@@ -271,6 +277,9 @@
             <w:r>
               <w:t>Das Projekt wird für die Supernova AG umgesetzt.</w:t>
             </w:r>
+            <w:r>
+              <w:t xml:space="preserve"> Sinn und Zweck ist die Nutzung aller Angestellten der Supernova AG. Hierzu gehören die Gruppen Mitarbeiter, Projektleiter, Teamleiter, Abteilungsleiter, Standortleiter und Konzernleiter</w:t>
+            </w:r>
           </w:p>
         </w:tc>
       </w:tr>
@@ -296,14 +305,11 @@
           </w:tcPr>
           <w:p>
             <w:r>
-              <w:t>In der Anwendung können zwar Projektanträge verwaltet werden, nicht aber Projekte an sich. So können keine Meilensteine verwaltet werden.</w:t>
-            </w:r>
-          </w:p>
-          <w:p>
-            <w:r>
-              <w:t>Auch der Support des Programms ist ausgeschlossen. Dies wird über einen separaten Wartungsvertrag geregelt.</w:t>
-            </w:r>
-          </w:p>
+              <w:t>Die zu erstellende Software behandelt lediglich ein Projektantragsmanagementsystem. Es werden keinerlei Funktionen zum Managen von Projektphasen, Projekten oder sonstige Funktionen die über Projektanträge hinausgehen erstellt. Exkludiert wird zudem der Support, durch eine Schulung wird das Personal mit dem Produkt vertraut gemacht. Weitere Änderungen oder Anpassungen müssen durch einen neuen Vertrag geregelt werden. Support kann durch einen Wartungsvertrag gebucht werden, standardmäßig jedoch nicht innerhalb des Projektumfangs enthalten.</w:t>
+            </w:r>
+          </w:p>
+          <w:p/>
+          <w:p/>
         </w:tc>
       </w:tr>
       <w:tr>
@@ -328,7 +334,16 @@
           </w:tcPr>
           <w:p>
             <w:r>
-              <w:t>Das Projekt wurde geplant unter der Annahme, dass die Ansprechpartner und Projektleiter der Supernova AG ansprechbar sind und über die für das Projekt nötige Zeit verfügen.</w:t>
+              <w:t xml:space="preserve">Das Projekt wurde geplant unter der Annahme, dass die Ansprechpartner und </w:t>
+            </w:r>
+            <w:r>
+              <w:t>Verantwortlichen</w:t>
+            </w:r>
+            <w:r>
+              <w:t xml:space="preserve"> der Supernova AG ansprechbar sind und über die für das Projekt </w:t>
+            </w:r>
+            <w:r>
+              <w:t>nötige Wissen, Zeit und Handlungsentscheidung verfügen.</w:t>
             </w:r>
           </w:p>
           <w:p>
@@ -859,7 +874,10 @@
           </w:tcPr>
           <w:p>
             <w:r>
-              <w:t>Teamleiter: Lukas Adler</w:t>
+              <w:t>Projektleiter</w:t>
+            </w:r>
+            <w:r>
+              <w:t>: Lukas Adler</w:t>
             </w:r>
             <w:r>
               <w:br/>
@@ -978,7 +996,7 @@
               </w:numPr>
             </w:pPr>
             <w:r>
-              <w:t>AP Design Konzept</w:t>
+              <w:t>AP Analyse</w:t>
             </w:r>
           </w:p>
           <w:p>
@@ -990,7 +1008,7 @@
               </w:numPr>
             </w:pPr>
             <w:r>
-              <w:t>AP Design Umsetzung</w:t>
+              <w:t>AP Design Konzept</w:t>
             </w:r>
           </w:p>
           <w:p>
@@ -1002,7 +1020,7 @@
               </w:numPr>
             </w:pPr>
             <w:r>
-              <w:t>AP Datenbankkonzeption</w:t>
+              <w:t>AP Design Umsetzung</w:t>
             </w:r>
           </w:p>
           <w:p>
@@ -1014,7 +1032,55 @@
               </w:numPr>
             </w:pPr>
             <w:r>
+              <w:t>AP Datenbankkonzeption</w:t>
+            </w:r>
+          </w:p>
+          <w:p>
+            <w:pPr>
+              <w:pStyle w:val="Listenabsatz"/>
+              <w:numPr>
+                <w:ilvl w:val="0"/>
+                <w:numId w:val="3"/>
+              </w:numPr>
+            </w:pPr>
+            <w:r>
               <w:t>AP Datenbankumsetzung</w:t>
+            </w:r>
+          </w:p>
+          <w:p>
+            <w:pPr>
+              <w:pStyle w:val="Listenabsatz"/>
+              <w:numPr>
+                <w:ilvl w:val="0"/>
+                <w:numId w:val="3"/>
+              </w:numPr>
+            </w:pPr>
+            <w:r>
+              <w:t>AP Backendkonzeption</w:t>
+            </w:r>
+          </w:p>
+          <w:p>
+            <w:pPr>
+              <w:pStyle w:val="Listenabsatz"/>
+              <w:numPr>
+                <w:ilvl w:val="0"/>
+                <w:numId w:val="3"/>
+              </w:numPr>
+            </w:pPr>
+            <w:r>
+              <w:t>AP Backendumsetzung</w:t>
+            </w:r>
+          </w:p>
+          <w:p>
+            <w:pPr>
+              <w:pStyle w:val="Listenabsatz"/>
+              <w:numPr>
+                <w:ilvl w:val="0"/>
+                <w:numId w:val="3"/>
+              </w:numPr>
+            </w:pPr>
+            <w:r>
+              <w:t>AP Projektmanagement</w:t>
             </w:r>
           </w:p>
         </w:tc>
@@ -1047,10 +1113,7 @@
           <w:tcPr>
             <w:tcW w:w="6940" w:type="dxa"/>
           </w:tcPr>
-          <w:p>
-            <w:bookmarkStart w:id="0" w:name="_GoBack"/>
-            <w:bookmarkEnd w:id="0"/>
-          </w:p>
+          <w:p/>
           <w:p>
             <w:r>
               <w:t>Alternative Umsetzung des Rollouts möglich.</w:t>
@@ -1136,7 +1199,7 @@
 </file>
 
 <file path=word/endnotes.xml><?xml version="1.0" encoding="utf-8"?>
-<w:endnotes xmlns:wpc="http://schemas.microsoft.com/office/word/2010/wordprocessingCanvas" xmlns:mc="http://schemas.openxmlformats.org/markup-compatibility/2006" xmlns:o="urn:schemas-microsoft-com:office:office" xmlns:r="http://schemas.openxmlformats.org/officeDocument/2006/relationships" xmlns:m="http://schemas.openxmlformats.org/officeDocument/2006/math" xmlns:v="urn:schemas-microsoft-com:vml" xmlns:wp14="http://schemas.microsoft.com/office/word/2010/wordprocessingDrawing" xmlns:wp="http://schemas.openxmlformats.org/drawingml/2006/wordprocessingDrawing" xmlns:w10="urn:schemas-microsoft-com:office:word" xmlns:w="http://schemas.openxmlformats.org/wordprocessingml/2006/main" xmlns:w14="http://schemas.microsoft.com/office/word/2010/wordml" xmlns:w15="http://schemas.microsoft.com/office/word/2012/wordml" xmlns:wpg="http://schemas.microsoft.com/office/word/2010/wordprocessingGroup" xmlns:wpi="http://schemas.microsoft.com/office/word/2010/wordprocessingInk" xmlns:wne="http://schemas.microsoft.com/office/word/2006/wordml" xmlns:wps="http://schemas.microsoft.com/office/word/2010/wordprocessingShape" mc:Ignorable="w14 w15 wp14">
+<w:endnotes xmlns:wpc="http://schemas.microsoft.com/office/word/2010/wordprocessingCanvas" xmlns:cx="http://schemas.microsoft.com/office/drawing/2014/chartex" xmlns:cx1="http://schemas.microsoft.com/office/drawing/2015/9/8/chartex" xmlns:cx2="http://schemas.microsoft.com/office/drawing/2015/10/21/chartex" xmlns:mc="http://schemas.openxmlformats.org/markup-compatibility/2006" xmlns:o="urn:schemas-microsoft-com:office:office" xmlns:r="http://schemas.openxmlformats.org/officeDocument/2006/relationships" xmlns:m="http://schemas.openxmlformats.org/officeDocument/2006/math" xmlns:v="urn:schemas-microsoft-com:vml" xmlns:wp14="http://schemas.microsoft.com/office/word/2010/wordprocessingDrawing" xmlns:wp="http://schemas.openxmlformats.org/drawingml/2006/wordprocessingDrawing" xmlns:w10="urn:schemas-microsoft-com:office:word" xmlns:w="http://schemas.openxmlformats.org/wordprocessingml/2006/main" xmlns:w14="http://schemas.microsoft.com/office/word/2010/wordml" xmlns:w15="http://schemas.microsoft.com/office/word/2012/wordml" xmlns:w16se="http://schemas.microsoft.com/office/word/2015/wordml/symex" xmlns:wpg="http://schemas.microsoft.com/office/word/2010/wordprocessingGroup" xmlns:wpi="http://schemas.microsoft.com/office/word/2010/wordprocessingInk" xmlns:wne="http://schemas.microsoft.com/office/word/2006/wordml" xmlns:wps="http://schemas.microsoft.com/office/word/2010/wordprocessingShape" mc:Ignorable="w14 w15 w16se wp14">
   <w:endnote w:type="separator" w:id="-1">
     <w:p>
       <w:pPr>
@@ -1161,7 +1224,7 @@
 </file>
 
 <file path=word/footnotes.xml><?xml version="1.0" encoding="utf-8"?>
-<w:footnotes xmlns:wpc="http://schemas.microsoft.com/office/word/2010/wordprocessingCanvas" xmlns:mc="http://schemas.openxmlformats.org/markup-compatibility/2006" xmlns:o="urn:schemas-microsoft-com:office:office" xmlns:r="http://schemas.openxmlformats.org/officeDocument/2006/relationships" xmlns:m="http://schemas.openxmlformats.org/officeDocument/2006/math" xmlns:v="urn:schemas-microsoft-com:vml" xmlns:wp14="http://schemas.microsoft.com/office/word/2010/wordprocessingDrawing" xmlns:wp="http://schemas.openxmlformats.org/drawingml/2006/wordprocessingDrawing" xmlns:w10="urn:schemas-microsoft-com:office:word" xmlns:w="http://schemas.openxmlformats.org/wordprocessingml/2006/main" xmlns:w14="http://schemas.microsoft.com/office/word/2010/wordml" xmlns:w15="http://schemas.microsoft.com/office/word/2012/wordml" xmlns:wpg="http://schemas.microsoft.com/office/word/2010/wordprocessingGroup" xmlns:wpi="http://schemas.microsoft.com/office/word/2010/wordprocessingInk" xmlns:wne="http://schemas.microsoft.com/office/word/2006/wordml" xmlns:wps="http://schemas.microsoft.com/office/word/2010/wordprocessingShape" mc:Ignorable="w14 w15 wp14">
+<w:footnotes xmlns:wpc="http://schemas.microsoft.com/office/word/2010/wordprocessingCanvas" xmlns:cx="http://schemas.microsoft.com/office/drawing/2014/chartex" xmlns:cx1="http://schemas.microsoft.com/office/drawing/2015/9/8/chartex" xmlns:cx2="http://schemas.microsoft.com/office/drawing/2015/10/21/chartex" xmlns:mc="http://schemas.openxmlformats.org/markup-compatibility/2006" xmlns:o="urn:schemas-microsoft-com:office:office" xmlns:r="http://schemas.openxmlformats.org/officeDocument/2006/relationships" xmlns:m="http://schemas.openxmlformats.org/officeDocument/2006/math" xmlns:v="urn:schemas-microsoft-com:vml" xmlns:wp14="http://schemas.microsoft.com/office/word/2010/wordprocessingDrawing" xmlns:wp="http://schemas.openxmlformats.org/drawingml/2006/wordprocessingDrawing" xmlns:w10="urn:schemas-microsoft-com:office:word" xmlns:w="http://schemas.openxmlformats.org/wordprocessingml/2006/main" xmlns:w14="http://schemas.microsoft.com/office/word/2010/wordml" xmlns:w15="http://schemas.microsoft.com/office/word/2012/wordml" xmlns:w16se="http://schemas.microsoft.com/office/word/2015/wordml/symex" xmlns:wpg="http://schemas.microsoft.com/office/word/2010/wordprocessingGroup" xmlns:wpi="http://schemas.microsoft.com/office/word/2010/wordprocessingInk" xmlns:wne="http://schemas.microsoft.com/office/word/2006/wordml" xmlns:wps="http://schemas.microsoft.com/office/word/2010/wordprocessingShape" mc:Ignorable="w14 w15 w16se wp14">
   <w:footnote w:type="separator" w:id="-1">
     <w:p>
       <w:pPr>
@@ -1186,16 +1249,28 @@
 </file>
 
 <file path=word/header1.xml><?xml version="1.0" encoding="utf-8"?>
-<w:hdr xmlns:wpc="http://schemas.microsoft.com/office/word/2010/wordprocessingCanvas" xmlns:mc="http://schemas.openxmlformats.org/markup-compatibility/2006" xmlns:o="urn:schemas-microsoft-com:office:office" xmlns:r="http://schemas.openxmlformats.org/officeDocument/2006/relationships" xmlns:m="http://schemas.openxmlformats.org/officeDocument/2006/math" xmlns:v="urn:schemas-microsoft-com:vml" xmlns:wp14="http://schemas.microsoft.com/office/word/2010/wordprocessingDrawing" xmlns:wp="http://schemas.openxmlformats.org/drawingml/2006/wordprocessingDrawing" xmlns:w10="urn:schemas-microsoft-com:office:word" xmlns:w="http://schemas.openxmlformats.org/wordprocessingml/2006/main" xmlns:w14="http://schemas.microsoft.com/office/word/2010/wordml" xmlns:w15="http://schemas.microsoft.com/office/word/2012/wordml" xmlns:wpg="http://schemas.microsoft.com/office/word/2010/wordprocessingGroup" xmlns:wpi="http://schemas.microsoft.com/office/word/2010/wordprocessingInk" xmlns:wne="http://schemas.microsoft.com/office/word/2006/wordml" xmlns:wps="http://schemas.microsoft.com/office/word/2010/wordprocessingShape" mc:Ignorable="w14 w15 wp14">
+<w:hdr xmlns:wpc="http://schemas.microsoft.com/office/word/2010/wordprocessingCanvas" xmlns:cx="http://schemas.microsoft.com/office/drawing/2014/chartex" xmlns:cx1="http://schemas.microsoft.com/office/drawing/2015/9/8/chartex" xmlns:cx2="http://schemas.microsoft.com/office/drawing/2015/10/21/chartex" xmlns:mc="http://schemas.openxmlformats.org/markup-compatibility/2006" xmlns:o="urn:schemas-microsoft-com:office:office" xmlns:r="http://schemas.openxmlformats.org/officeDocument/2006/relationships" xmlns:m="http://schemas.openxmlformats.org/officeDocument/2006/math" xmlns:v="urn:schemas-microsoft-com:vml" xmlns:wp14="http://schemas.microsoft.com/office/word/2010/wordprocessingDrawing" xmlns:wp="http://schemas.openxmlformats.org/drawingml/2006/wordprocessingDrawing" xmlns:w10="urn:schemas-microsoft-com:office:word" xmlns:w="http://schemas.openxmlformats.org/wordprocessingml/2006/main" xmlns:w14="http://schemas.microsoft.com/office/word/2010/wordml" xmlns:w15="http://schemas.microsoft.com/office/word/2012/wordml" xmlns:w16se="http://schemas.microsoft.com/office/word/2015/wordml/symex" xmlns:wpg="http://schemas.microsoft.com/office/word/2010/wordprocessingGroup" xmlns:wpi="http://schemas.microsoft.com/office/word/2010/wordprocessingInk" xmlns:wne="http://schemas.microsoft.com/office/word/2006/wordml" xmlns:wps="http://schemas.microsoft.com/office/word/2010/wordprocessingShape" mc:Ignorable="w14 w15 w16se wp14">
   <w:p>
     <w:pPr>
       <w:pStyle w:val="Kopfzeile"/>
+      <w:tabs>
+        <w:tab w:val="left" w:pos="5174"/>
+      </w:tabs>
     </w:pPr>
     <w:r>
-      <w:t>Projektauftrag „Projektantragsmanagementsoftware“</w:t>
+      <w:t>Projektauftrag „Pr</w:t>
+    </w:r>
+    <w:r>
+      <w:t>ojektantragsmanagementsoftware“</w:t>
     </w:r>
     <w:r>
       <w:tab/>
+      <w:t>RED STAG GmbH</w:t>
+    </w:r>
+    <w:r>
+      <w:tab/>
+    </w:r>
+    <w:r>
       <w:t>15.07.2016</w:t>
     </w:r>
   </w:p>
@@ -1203,7 +1278,7 @@
 </file>
 
 <file path=word/numbering.xml><?xml version="1.0" encoding="utf-8"?>
-<w:numbering xmlns:wpc="http://schemas.microsoft.com/office/word/2010/wordprocessingCanvas" xmlns:mc="http://schemas.openxmlformats.org/markup-compatibility/2006" xmlns:o="urn:schemas-microsoft-com:office:office" xmlns:r="http://schemas.openxmlformats.org/officeDocument/2006/relationships" xmlns:m="http://schemas.openxmlformats.org/officeDocument/2006/math" xmlns:v="urn:schemas-microsoft-com:vml" xmlns:wp14="http://schemas.microsoft.com/office/word/2010/wordprocessingDrawing" xmlns:wp="http://schemas.openxmlformats.org/drawingml/2006/wordprocessingDrawing" xmlns:w10="urn:schemas-microsoft-com:office:word" xmlns:w="http://schemas.openxmlformats.org/wordprocessingml/2006/main" xmlns:w14="http://schemas.microsoft.com/office/word/2010/wordml" xmlns:w15="http://schemas.microsoft.com/office/word/2012/wordml" xmlns:wpg="http://schemas.microsoft.com/office/word/2010/wordprocessingGroup" xmlns:wpi="http://schemas.microsoft.com/office/word/2010/wordprocessingInk" xmlns:wne="http://schemas.microsoft.com/office/word/2006/wordml" xmlns:wps="http://schemas.microsoft.com/office/word/2010/wordprocessingShape" mc:Ignorable="w14 w15 wp14">
+<w:numbering xmlns:wpc="http://schemas.microsoft.com/office/word/2010/wordprocessingCanvas" xmlns:cx="http://schemas.microsoft.com/office/drawing/2014/chartex" xmlns:cx1="http://schemas.microsoft.com/office/drawing/2015/9/8/chartex" xmlns:cx2="http://schemas.microsoft.com/office/drawing/2015/10/21/chartex" xmlns:mc="http://schemas.openxmlformats.org/markup-compatibility/2006" xmlns:o="urn:schemas-microsoft-com:office:office" xmlns:r="http://schemas.openxmlformats.org/officeDocument/2006/relationships" xmlns:m="http://schemas.openxmlformats.org/officeDocument/2006/math" xmlns:v="urn:schemas-microsoft-com:vml" xmlns:wp14="http://schemas.microsoft.com/office/word/2010/wordprocessingDrawing" xmlns:wp="http://schemas.openxmlformats.org/drawingml/2006/wordprocessingDrawing" xmlns:w10="urn:schemas-microsoft-com:office:word" xmlns:w="http://schemas.openxmlformats.org/wordprocessingml/2006/main" xmlns:w14="http://schemas.microsoft.com/office/word/2010/wordml" xmlns:w15="http://schemas.microsoft.com/office/word/2012/wordml" xmlns:w16se="http://schemas.microsoft.com/office/word/2015/wordml/symex" xmlns:wpg="http://schemas.microsoft.com/office/word/2010/wordprocessingGroup" xmlns:wpi="http://schemas.microsoft.com/office/word/2010/wordprocessingInk" xmlns:wne="http://schemas.microsoft.com/office/word/2006/wordml" xmlns:wps="http://schemas.microsoft.com/office/word/2010/wordprocessingShape" mc:Ignorable="w14 w15 w16se wp14">
   <w:abstractNum w:abstractNumId="0" w15:restartNumberingAfterBreak="0">
     <w:nsid w:val="13804048"/>
     <w:multiLevelType w:val="hybridMultilevel"/>
@@ -1529,7 +1604,7 @@
 </file>
 
 <file path=word/styles.xml><?xml version="1.0" encoding="utf-8"?>
-<w:styles xmlns:mc="http://schemas.openxmlformats.org/markup-compatibility/2006" xmlns:r="http://schemas.openxmlformats.org/officeDocument/2006/relationships" xmlns:w="http://schemas.openxmlformats.org/wordprocessingml/2006/main" xmlns:w14="http://schemas.microsoft.com/office/word/2010/wordml" xmlns:w15="http://schemas.microsoft.com/office/word/2012/wordml" mc:Ignorable="w14 w15">
+<w:styles xmlns:mc="http://schemas.openxmlformats.org/markup-compatibility/2006" xmlns:r="http://schemas.openxmlformats.org/officeDocument/2006/relationships" xmlns:w="http://schemas.openxmlformats.org/wordprocessingml/2006/main" xmlns:w14="http://schemas.microsoft.com/office/word/2010/wordml" xmlns:w15="http://schemas.microsoft.com/office/word/2012/wordml" xmlns:w16se="http://schemas.microsoft.com/office/word/2015/wordml/symex" mc:Ignorable="w14 w15 w16se">
   <w:docDefaults>
     <w:rPrDefault>
       <w:rPr>
@@ -1545,7 +1620,7 @@
       </w:pPr>
     </w:pPrDefault>
   </w:docDefaults>
-  <w:latentStyles w:defLockedState="0" w:defUIPriority="99" w:defSemiHidden="0" w:defUnhideWhenUsed="0" w:defQFormat="0" w:count="371">
+  <w:latentStyles w:defLockedState="0" w:defUIPriority="99" w:defSemiHidden="0" w:defUnhideWhenUsed="0" w:defQFormat="0" w:count="372">
     <w:lsdException w:name="Normal" w:uiPriority="0" w:qFormat="1"/>
     <w:lsdException w:name="heading 1" w:uiPriority="9" w:qFormat="1"/>
     <w:lsdException w:name="heading 2" w:semiHidden="1" w:uiPriority="9" w:unhideWhenUsed="1" w:qFormat="1"/>
@@ -1651,7 +1726,6 @@
     <w:lsdException w:name="HTML Sample" w:semiHidden="1" w:unhideWhenUsed="1"/>
     <w:lsdException w:name="HTML Typewriter" w:semiHidden="1" w:unhideWhenUsed="1"/>
     <w:lsdException w:name="HTML Variable" w:semiHidden="1" w:unhideWhenUsed="1"/>
-    <w:lsdException w:name="Normal Table" w:semiHidden="1" w:unhideWhenUsed="1"/>
     <w:lsdException w:name="annotation subject" w:semiHidden="1" w:unhideWhenUsed="1"/>
     <w:lsdException w:name="No List" w:semiHidden="1" w:unhideWhenUsed="1"/>
     <w:lsdException w:name="Outline List 1" w:semiHidden="1" w:unhideWhenUsed="1"/>
@@ -1698,10 +1772,8 @@
     <w:lsdException w:name="Table Subtle 2" w:semiHidden="1" w:unhideWhenUsed="1"/>
     <w:lsdException w:name="Table Web 1" w:semiHidden="1" w:unhideWhenUsed="1"/>
     <w:lsdException w:name="Table Web 2" w:semiHidden="1" w:unhideWhenUsed="1"/>
-    <w:lsdException w:name="Table Web 3" w:semiHidden="1" w:unhideWhenUsed="1"/>
     <w:lsdException w:name="Balloon Text" w:semiHidden="1" w:unhideWhenUsed="1"/>
     <w:lsdException w:name="Table Grid" w:uiPriority="39"/>
-    <w:lsdException w:name="Table Theme" w:semiHidden="1" w:unhideWhenUsed="1"/>
     <w:lsdException w:name="Placeholder Text" w:semiHidden="1"/>
     <w:lsdException w:name="No Spacing" w:uiPriority="1" w:qFormat="1"/>
     <w:lsdException w:name="Light Shading" w:uiPriority="60"/>
@@ -1917,6 +1989,7 @@
     <w:lsdException w:name="List Table 5 Dark Accent 6" w:uiPriority="50"/>
     <w:lsdException w:name="List Table 6 Colorful Accent 6" w:uiPriority="51"/>
     <w:lsdException w:name="List Table 7 Colorful Accent 6" w:uiPriority="52"/>
+    <w:lsdException w:name="Mention" w:semiHidden="1" w:unhideWhenUsed="1"/>
   </w:latentStyles>
   <w:style w:type="paragraph" w:default="1" w:styleId="Standard">
     <w:name w:val="Normal"/>
@@ -1925,6 +1998,7 @@
   <w:style w:type="character" w:default="1" w:styleId="Absatz-Standardschriftart">
     <w:name w:val="Default Paragraph Font"/>
     <w:uiPriority w:val="1"/>
+    <w:semiHidden/>
     <w:unhideWhenUsed/>
   </w:style>
   <w:style w:type="table" w:default="1" w:styleId="NormaleTabelle">

</xml_diff>